<commit_message>
modified for testing updation in git
</commit_message>
<xml_diff>
--- a/I2NetWorks SNMP Manager Module.docx
+++ b/I2NetWorks SNMP Manager Module.docx
@@ -57,49 +57,7 @@
         <w:rPr>
           <w:lang w:val="en-AU"/>
         </w:rPr>
-        <w:t xml:space="preserve"> The protocol helps to </w:t>
-      </w:r>
-      <w:proofErr w:type="gramStart"/>
-      <w:r>
-        <w:rPr>
-          <w:lang w:val="en-AU"/>
-        </w:rPr>
-        <w:t>provided</w:t>
-      </w:r>
-      <w:proofErr w:type="gramEnd"/>
-      <w:r>
-        <w:rPr>
-          <w:lang w:val="en-AU"/>
-        </w:rPr>
-        <w:t xml:space="preserve"> the status, health check and other activity on the network appliances. SNMP is two tier </w:t>
-      </w:r>
-      <w:proofErr w:type="gramStart"/>
-      <w:r>
-        <w:rPr>
-          <w:lang w:val="en-AU"/>
-        </w:rPr>
-        <w:t>application</w:t>
-      </w:r>
-      <w:proofErr w:type="gramEnd"/>
-      <w:r>
-        <w:rPr>
-          <w:lang w:val="en-AU"/>
-        </w:rPr>
-        <w:t xml:space="preserve"> where SNMP Manager is the server and ANMP Agent is the client. Basically SNMP has 3 version </w:t>
-      </w:r>
-      <w:proofErr w:type="gramStart"/>
-      <w:r>
-        <w:rPr>
-          <w:lang w:val="en-AU"/>
-        </w:rPr>
-        <w:t>SNMPv1 ,</w:t>
-      </w:r>
-      <w:proofErr w:type="gramEnd"/>
-      <w:r>
-        <w:rPr>
-          <w:lang w:val="en-AU"/>
-        </w:rPr>
-        <w:t xml:space="preserve"> SNMPv2, SNMPv3.  All 3 versions are standard with RFC documentation.</w:t>
+        <w:t xml:space="preserve"> The protocol helps to provided the status, health check and other activity on the network appliances. SNMP is two tier application where SNMP Manager is the server and ANMP Agent is the client. Basically SNMP has 3 version SNMPv1 , SNMPv2, SNMPv3.  All 3 versions are standard with RFC documentation.</w:t>
       </w:r>
     </w:p>
     <w:p>
@@ -333,6 +291,19 @@
           <w:lang w:val="en-AU"/>
         </w:rPr>
         <w:t>Dispatcher</w:t>
+      </w:r>
+    </w:p>
+    <w:p>
+      <w:pPr>
+        <w:rPr>
+          <w:lang w:val="en-AU"/>
+        </w:rPr>
+      </w:pPr>
+      <w:r>
+        <w:rPr>
+          <w:lang w:val="en-AU"/>
+        </w:rPr>
+        <w:t>This module will handle the socket communication of SNMP Agent and other manger</w:t>
       </w:r>
     </w:p>
     <w:p>

</xml_diff>